<commit_message>
Changes to: Project scope and guidance, project structure, scripts for reading files and sequence alignment.|Included new script for best score and save of output
</commit_message>
<xml_diff>
--- a/Dog_Breeds_Project/1. Requirements and useful project info/Project scope and guidance.docx
+++ b/Dog_Breeds_Project/1. Requirements and useful project info/Project scope and guidance.docx
@@ -2,447 +2,6 @@
 <file path=word/document.xml><?xml version="1.0" encoding="utf-8"?>
 <w:document xmlns:wpc="http://schemas.microsoft.com/office/word/2010/wordprocessingCanvas" xmlns:cx="http://schemas.microsoft.com/office/drawing/2014/chartex" xmlns:cx1="http://schemas.microsoft.com/office/drawing/2015/9/8/chartex" xmlns:cx2="http://schemas.microsoft.com/office/drawing/2015/10/21/chartex" xmlns:cx3="http://schemas.microsoft.com/office/drawing/2016/5/9/chartex" xmlns:cx4="http://schemas.microsoft.com/office/drawing/2016/5/10/chartex" xmlns:cx5="http://schemas.microsoft.com/office/drawing/2016/5/11/chartex" xmlns:cx6="http://schemas.microsoft.com/office/drawing/2016/5/12/chartex" xmlns:cx7="http://schemas.microsoft.com/office/drawing/2016/5/13/chartex" xmlns:cx8="http://schemas.microsoft.com/office/drawing/2016/5/14/chartex" xmlns:mc="http://schemas.openxmlformats.org/markup-compatibility/2006" xmlns:aink="http://schemas.microsoft.com/office/drawing/2016/ink" xmlns:am3d="http://schemas.microsoft.com/office/drawing/2017/model3d" xmlns:o="urn:schemas-microsoft-com:office:office" xmlns:oel="http://schemas.microsoft.com/office/2019/extlst" xmlns:r="http://schemas.openxmlformats.org/officeDocument/2006/relationships" xmlns:m="http://schemas.openxmlformats.org/officeDocument/2006/math" xmlns:v="urn:schemas-microsoft-com:vml" xmlns:wp14="http://schemas.microsoft.com/office/word/2010/wordprocessingDrawing" xmlns:wp="http://schemas.openxmlformats.org/drawingml/2006/wordprocessingDrawing" xmlns:w10="urn:schemas-microsoft-com:office:word" xmlns:w="http://schemas.openxmlformats.org/wordprocessingml/2006/main" xmlns:w14="http://schemas.microsoft.com/office/word/2010/wordml" xmlns:w15="http://schemas.microsoft.com/office/word/2012/wordml" xmlns:w16cex="http://schemas.microsoft.com/office/word/2018/wordml/cex" xmlns:w16cid="http://schemas.microsoft.com/office/word/2016/wordml/cid" xmlns:w16="http://schemas.microsoft.com/office/word/2018/wordml" xmlns:w16du="http://schemas.microsoft.com/office/word/2023/wordml/word16du" xmlns:w16sdtdh="http://schemas.microsoft.com/office/word/2020/wordml/sdtdatahash" xmlns:w16sdtfl="http://schemas.microsoft.com/office/word/2024/wordml/sdtformatlock" xmlns:w16se="http://schemas.microsoft.com/office/word/2015/wordml/symex" xmlns:wpg="http://schemas.microsoft.com/office/word/2010/wordprocessingGroup" xmlns:wpi="http://schemas.microsoft.com/office/word/2010/wordprocessingInk" xmlns:wne="http://schemas.microsoft.com/office/word/2006/wordml" xmlns:wps="http://schemas.microsoft.com/office/word/2010/wordprocessingShape" mc:Ignorable="w14 w15 w16se w16cid w16 w16cex w16sdtdh w16sdtfl w16du wp14">
   <w:body>
-    <w:p/>
-    <w:p>
-      <w:pPr>
-        <w:rPr>
-          <w:b/>
-          <w:bCs/>
-        </w:rPr>
-      </w:pPr>
-    </w:p>
-    <w:p>
-      <w:pPr>
-        <w:pStyle w:val="ListParagraph"/>
-        <w:numPr>
-          <w:ilvl w:val="0"/>
-          <w:numId w:val="5"/>
-        </w:numPr>
-        <w:rPr>
-          <w:b/>
-          <w:bCs/>
-        </w:rPr>
-      </w:pPr>
-      <w:r>
-        <w:rPr>
-          <w:b/>
-          <w:bCs/>
-        </w:rPr>
-        <w:t xml:space="preserve">Project work/Project Scope (As included in the Coursework projects.pdf located in </w:t>
-      </w:r>
-      <w:r>
-        <w:rPr>
-          <w:b/>
-          <w:bCs/>
-        </w:rPr>
-        <w:t xml:space="preserve">the Requirements and useful </w:t>
-      </w:r>
-      <w:r>
-        <w:rPr>
-          <w:b/>
-          <w:bCs/>
-        </w:rPr>
-        <w:t>Project Info folder)</w:t>
-      </w:r>
-    </w:p>
-    <w:p>
-      <w:r>
-        <w:t xml:space="preserve">Context: you want to develop a DNA identification service </w:t>
-      </w:r>
-    </w:p>
-    <w:p>
-      <w:r>
-        <w:rPr>
-          <w:rFonts w:hint="cs"/>
-        </w:rPr>
-        <w:t>•</w:t>
-      </w:r>
-      <w:r>
-        <w:t xml:space="preserve"> Identify the closest sequence in the database to the provided sequence – file: mystery.fa</w:t>
-      </w:r>
-    </w:p>
-    <w:p>
-      <w:r>
-        <w:rPr>
-          <w:rFonts w:hint="cs"/>
-        </w:rPr>
-        <w:t>•</w:t>
-      </w:r>
-      <w:r>
-        <w:t xml:space="preserve"> Input: sequence database (adapted from GEO), test sequence – file: dog_breeds.fa</w:t>
-      </w:r>
-    </w:p>
-    <w:p>
-      <w:r>
-        <w:rPr>
-          <w:rFonts w:hint="cs"/>
-        </w:rPr>
-        <w:t>•</w:t>
-      </w:r>
-      <w:r>
-        <w:t xml:space="preserve"> Output: the closest sequence, and the difference </w:t>
-      </w:r>
-    </w:p>
-    <w:p>
-      <w:r>
-        <w:rPr>
-          <w:rFonts w:hint="cs"/>
-        </w:rPr>
-        <w:t>•</w:t>
-      </w:r>
-      <w:r>
-        <w:t xml:space="preserve"> Stretch goal 1: Probabilities across database, p-value </w:t>
-      </w:r>
-    </w:p>
-    <w:p>
-      <w:r>
-        <w:rPr>
-          <w:rFonts w:hint="cs"/>
-        </w:rPr>
-        <w:t>•</w:t>
-      </w:r>
-      <w:r>
-        <w:t xml:space="preserve"> Stretch goal 2: reconstructed phylogeny</w:t>
-      </w:r>
-    </w:p>
-    <w:p>
-      <w:pPr>
-        <w:rPr>
-          <w:b/>
-          <w:bCs/>
-        </w:rPr>
-      </w:pPr>
-    </w:p>
-    <w:p>
-      <w:pPr>
-        <w:pStyle w:val="ListParagraph"/>
-        <w:numPr>
-          <w:ilvl w:val="0"/>
-          <w:numId w:val="5"/>
-        </w:numPr>
-        <w:rPr>
-          <w:b/>
-          <w:bCs/>
-        </w:rPr>
-      </w:pPr>
-      <w:r>
-        <w:rPr>
-          <w:b/>
-          <w:bCs/>
-        </w:rPr>
-        <w:t xml:space="preserve">Project </w:t>
-      </w:r>
-      <w:r>
-        <w:rPr>
-          <w:b/>
-          <w:bCs/>
-        </w:rPr>
-        <w:t>guidance</w:t>
-      </w:r>
-      <w:r>
-        <w:rPr>
-          <w:b/>
-          <w:bCs/>
-        </w:rPr>
-        <w:t>/structure</w:t>
-      </w:r>
-      <w:r>
-        <w:rPr>
-          <w:b/>
-          <w:bCs/>
-        </w:rPr>
-        <w:t xml:space="preserve"> (As included in the Coursework projects.pdf, </w:t>
-      </w:r>
-      <w:r>
-        <w:rPr>
-          <w:b/>
-          <w:bCs/>
-        </w:rPr>
-        <w:t xml:space="preserve">located in </w:t>
-      </w:r>
-      <w:r>
-        <w:rPr>
-          <w:b/>
-          <w:bCs/>
-        </w:rPr>
-        <w:t xml:space="preserve">the Requirements and useful </w:t>
-      </w:r>
-      <w:r>
-        <w:rPr>
-          <w:b/>
-          <w:bCs/>
-        </w:rPr>
-        <w:t>Project Info folder)</w:t>
-      </w:r>
-    </w:p>
-    <w:p>
-      <w:r>
-        <w:rPr>
-          <w:rFonts w:hint="cs"/>
-        </w:rPr>
-        <w:t>•</w:t>
-      </w:r>
-      <w:r>
-        <w:t xml:space="preserve"> </w:t>
-      </w:r>
-      <w:r>
-        <w:t>W</w:t>
-      </w:r>
-      <w:r>
-        <w:t xml:space="preserve">rite Python code that reads in some input, does some processing, then output some results. </w:t>
-      </w:r>
-    </w:p>
-    <w:p>
-      <w:r>
-        <w:rPr>
-          <w:rFonts w:hint="cs"/>
-        </w:rPr>
-        <w:t>•</w:t>
-      </w:r>
-      <w:r>
-        <w:t xml:space="preserve"> This should take the form of a complete project: </w:t>
-      </w:r>
-    </w:p>
-    <w:p>
-      <w:pPr>
-        <w:ind w:firstLine="720"/>
-      </w:pPr>
-      <w:r>
-        <w:rPr>
-          <w:rFonts w:hint="cs"/>
-        </w:rPr>
-        <w:t>•</w:t>
-      </w:r>
-      <w:r>
-        <w:t xml:space="preserve"> separate data files </w:t>
-      </w:r>
-    </w:p>
-    <w:p>
-      <w:pPr>
-        <w:ind w:firstLine="720"/>
-      </w:pPr>
-      <w:r>
-        <w:rPr>
-          <w:rFonts w:hint="cs"/>
-        </w:rPr>
-        <w:t>•</w:t>
-      </w:r>
-      <w:r>
-        <w:t xml:space="preserve"> An executable python script </w:t>
-      </w:r>
-    </w:p>
-    <w:p>
-      <w:pPr>
-        <w:ind w:firstLine="720"/>
-      </w:pPr>
-      <w:r>
-        <w:rPr>
-          <w:rFonts w:hint="cs"/>
-        </w:rPr>
-        <w:t>•</w:t>
-      </w:r>
-      <w:r>
-        <w:t xml:space="preserve"> Generation of an output </w:t>
-      </w:r>
-    </w:p>
-    <w:p>
-      <w:pPr>
-        <w:ind w:firstLine="720"/>
-      </w:pPr>
-      <w:r>
-        <w:rPr>
-          <w:rFonts w:hint="cs"/>
-        </w:rPr>
-        <w:t>•</w:t>
-      </w:r>
-      <w:r>
-        <w:t xml:space="preserve"> Commented and tested </w:t>
-      </w:r>
-    </w:p>
-    <w:p>
-      <w:pPr>
-        <w:ind w:firstLine="720"/>
-      </w:pPr>
-      <w:r>
-        <w:rPr>
-          <w:rFonts w:hint="cs"/>
-        </w:rPr>
-        <w:t>•</w:t>
-      </w:r>
-      <w:r>
-        <w:t xml:space="preserve"> With version control used</w:t>
-      </w:r>
-    </w:p>
-    <w:p/>
-    <w:p>
-      <w:pPr>
-        <w:pStyle w:val="ListParagraph"/>
-        <w:numPr>
-          <w:ilvl w:val="0"/>
-          <w:numId w:val="5"/>
-        </w:numPr>
-        <w:rPr>
-          <w:b/>
-          <w:bCs/>
-        </w:rPr>
-      </w:pPr>
-      <w:r>
-        <w:rPr>
-          <w:b/>
-          <w:bCs/>
-        </w:rPr>
-        <w:t>The project should</w:t>
-      </w:r>
-      <w:r>
-        <w:rPr>
-          <w:b/>
-          <w:bCs/>
-        </w:rPr>
-        <w:t xml:space="preserve"> contain: </w:t>
-      </w:r>
-      <w:r>
-        <w:rPr>
-          <w:b/>
-          <w:bCs/>
-        </w:rPr>
-        <w:t>(As detailed in the coursework_checkpoint.pdf file</w:t>
-      </w:r>
-      <w:r>
-        <w:rPr>
-          <w:b/>
-          <w:bCs/>
-        </w:rPr>
-        <w:t xml:space="preserve"> </w:t>
-      </w:r>
-      <w:r>
-        <w:rPr>
-          <w:b/>
-          <w:bCs/>
-        </w:rPr>
-        <w:t xml:space="preserve">located in </w:t>
-      </w:r>
-      <w:r>
-        <w:rPr>
-          <w:b/>
-          <w:bCs/>
-        </w:rPr>
-        <w:t xml:space="preserve">the Requirements and useful </w:t>
-      </w:r>
-      <w:r>
-        <w:rPr>
-          <w:b/>
-          <w:bCs/>
-        </w:rPr>
-        <w:t>Project Info folder</w:t>
-      </w:r>
-      <w:r>
-        <w:rPr>
-          <w:b/>
-          <w:bCs/>
-        </w:rPr>
-        <w:t>)</w:t>
-      </w:r>
-    </w:p>
-    <w:p>
-      <w:r>
-        <w:rPr>
-          <w:rFonts w:hint="cs"/>
-        </w:rPr>
-        <w:t>•</w:t>
-      </w:r>
-      <w:r>
-        <w:t xml:space="preserve"> </w:t>
-      </w:r>
-      <w:r>
-        <w:t>A README file</w:t>
-      </w:r>
-    </w:p>
-    <w:p>
-      <w:pPr>
-        <w:pStyle w:val="ListParagraph"/>
-        <w:numPr>
-          <w:ilvl w:val="0"/>
-          <w:numId w:val="4"/>
-        </w:numPr>
-      </w:pPr>
-      <w:r>
-        <w:t>A project structure</w:t>
-      </w:r>
-    </w:p>
-    <w:p>
-      <w:r>
-        <w:rPr>
-          <w:rFonts w:hint="cs"/>
-        </w:rPr>
-        <w:t>•</w:t>
-      </w:r>
-      <w:r>
-        <w:t xml:space="preserve"> Folders containing data, code, results, etc</w:t>
-      </w:r>
-      <w:r>
-        <w:rPr>
-          <w:rFonts w:hint="cs"/>
-        </w:rPr>
-        <w:t>…</w:t>
-      </w:r>
-      <w:r>
-        <w:t xml:space="preserve"> </w:t>
-      </w:r>
-    </w:p>
-    <w:p>
-      <w:r>
-        <w:rPr>
-          <w:rFonts w:hint="cs"/>
-        </w:rPr>
-        <w:t>•</w:t>
-      </w:r>
-      <w:r>
-        <w:t xml:space="preserve"> Files containing the code, the data, etc</w:t>
-      </w:r>
-      <w:r>
-        <w:rPr>
-          <w:rFonts w:hint="cs"/>
-        </w:rPr>
-        <w:t>…</w:t>
-      </w:r>
-      <w:r>
-        <w:t xml:space="preserve"> </w:t>
-      </w:r>
-    </w:p>
-    <w:p>
-      <w:r>
-        <w:rPr>
-          <w:rFonts w:hint="cs"/>
-        </w:rPr>
-        <w:t>•</w:t>
-      </w:r>
-      <w:r>
-        <w:t xml:space="preserve"> Preferably, stored in subfolders </w:t>
-      </w:r>
-    </w:p>
-    <w:p>
-      <w:r>
-        <w:rPr>
-          <w:rFonts w:hint="cs"/>
-        </w:rPr>
-        <w:lastRenderedPageBreak/>
-        <w:t>•</w:t>
-      </w:r>
-      <w:r>
-        <w:t xml:space="preserve"> Make a folder, and get started!</w:t>
-      </w:r>
-    </w:p>
-    <w:p>
-      <w:r>
-        <w:rPr>
-          <w:rFonts w:hint="cs"/>
-        </w:rPr>
-        <w:t>•</w:t>
-      </w:r>
-      <w:r>
-        <w:t xml:space="preserve"> Making a plan</w:t>
-      </w:r>
-    </w:p>
     <w:p>
       <w:pPr>
         <w:pStyle w:val="ListParagraph"/>
@@ -450,19 +9,117 @@
           <w:ilvl w:val="0"/>
           <w:numId w:val="3"/>
         </w:numPr>
-      </w:pPr>
-      <w:r>
-        <w:t xml:space="preserve">You start with data: matrices, sequences, </w:t>
-      </w:r>
-      <w:r>
-        <w:rPr>
-          <w:rFonts w:hint="cs"/>
-        </w:rPr>
-        <w:t>…</w:t>
-      </w:r>
-      <w:r>
-        <w:t xml:space="preserve"> </w:t>
-      </w:r>
+        <w:rPr>
+          <w:b/>
+          <w:bCs/>
+        </w:rPr>
+      </w:pPr>
+      <w:r>
+        <w:rPr>
+          <w:b/>
+          <w:bCs/>
+        </w:rPr>
+        <w:t xml:space="preserve">Project work/Project Scope (As included in the Coursework projects.pdf located in </w:t>
+      </w:r>
+      <w:r>
+        <w:rPr>
+          <w:b/>
+          <w:bCs/>
+        </w:rPr>
+        <w:t xml:space="preserve">the 1. Requirements and useful </w:t>
+      </w:r>
+      <w:r>
+        <w:rPr>
+          <w:b/>
+          <w:bCs/>
+        </w:rPr>
+        <w:t>Project Info folder)</w:t>
+      </w:r>
+    </w:p>
+    <w:p>
+      <w:r>
+        <w:t xml:space="preserve">Context: you want to develop a DNA identification service </w:t>
+      </w:r>
+    </w:p>
+    <w:p>
+      <w:r>
+        <w:rPr>
+          <w:rFonts w:hint="cs"/>
+        </w:rPr>
+        <w:t>•</w:t>
+      </w:r>
+      <w:r>
+        <w:t xml:space="preserve"> Identify the closest sequence in the database to the provided sequence – file: </w:t>
+      </w:r>
+      <w:proofErr w:type="spellStart"/>
+      <w:proofErr w:type="gramStart"/>
+      <w:r>
+        <w:t>mystery.fa</w:t>
+      </w:r>
+      <w:proofErr w:type="spellEnd"/>
+      <w:proofErr w:type="gramEnd"/>
+    </w:p>
+    <w:p>
+      <w:r>
+        <w:rPr>
+          <w:rFonts w:hint="cs"/>
+        </w:rPr>
+        <w:t>•</w:t>
+      </w:r>
+      <w:r>
+        <w:t xml:space="preserve"> Input: sequence database (adapted from GEO), test sequence – file: </w:t>
+      </w:r>
+      <w:proofErr w:type="spellStart"/>
+      <w:r>
+        <w:t>dog_</w:t>
+      </w:r>
+      <w:proofErr w:type="gramStart"/>
+      <w:r>
+        <w:t>breeds.fa</w:t>
+      </w:r>
+      <w:proofErr w:type="spellEnd"/>
+      <w:proofErr w:type="gramEnd"/>
+    </w:p>
+    <w:p>
+      <w:r>
+        <w:rPr>
+          <w:rFonts w:hint="cs"/>
+        </w:rPr>
+        <w:t>•</w:t>
+      </w:r>
+      <w:r>
+        <w:t xml:space="preserve"> Output: the closest sequence, and the difference </w:t>
+      </w:r>
+    </w:p>
+    <w:p>
+      <w:r>
+        <w:rPr>
+          <w:rFonts w:hint="cs"/>
+        </w:rPr>
+        <w:t>•</w:t>
+      </w:r>
+      <w:r>
+        <w:t xml:space="preserve"> Stretch goal 1: Probabilities across database, p-value </w:t>
+      </w:r>
+    </w:p>
+    <w:p>
+      <w:r>
+        <w:rPr>
+          <w:rFonts w:hint="cs"/>
+        </w:rPr>
+        <w:t>•</w:t>
+      </w:r>
+      <w:r>
+        <w:t xml:space="preserve"> Stretch goal 2: reconstructed phylogeny</w:t>
+      </w:r>
+    </w:p>
+    <w:p>
+      <w:pPr>
+        <w:rPr>
+          <w:b/>
+          <w:bCs/>
+        </w:rPr>
+      </w:pPr>
     </w:p>
     <w:p>
       <w:pPr>
@@ -471,20 +128,126 @@
           <w:ilvl w:val="0"/>
           <w:numId w:val="3"/>
         </w:numPr>
-      </w:pPr>
-      <w:r>
-        <w:t>You need to provide an output: text, graphs, etc</w:t>
-      </w:r>
-      <w:r>
-        <w:rPr>
-          <w:rFonts w:hint="cs"/>
-        </w:rPr>
-        <w:t>…</w:t>
-      </w:r>
-      <w:r>
-        <w:t xml:space="preserve"> </w:t>
-      </w:r>
-    </w:p>
+        <w:rPr>
+          <w:b/>
+          <w:bCs/>
+        </w:rPr>
+      </w:pPr>
+      <w:r>
+        <w:rPr>
+          <w:b/>
+          <w:bCs/>
+        </w:rPr>
+        <w:t xml:space="preserve">Project guidance/structure (As included in the Coursework projects.pdf, located in </w:t>
+      </w:r>
+      <w:r>
+        <w:rPr>
+          <w:b/>
+          <w:bCs/>
+        </w:rPr>
+        <w:t xml:space="preserve">the 1. Requirements and useful </w:t>
+      </w:r>
+      <w:r>
+        <w:rPr>
+          <w:b/>
+          <w:bCs/>
+        </w:rPr>
+        <w:t>Project Info folder)</w:t>
+      </w:r>
+    </w:p>
+    <w:p>
+      <w:r>
+        <w:rPr>
+          <w:rFonts w:hint="cs"/>
+        </w:rPr>
+        <w:t>•</w:t>
+      </w:r>
+      <w:r>
+        <w:t xml:space="preserve"> Write Python code that reads in some input, does some processing, then output some results. </w:t>
+      </w:r>
+    </w:p>
+    <w:p>
+      <w:r>
+        <w:rPr>
+          <w:rFonts w:hint="cs"/>
+        </w:rPr>
+        <w:t>•</w:t>
+      </w:r>
+      <w:r>
+        <w:t xml:space="preserve"> This should take the form of a complete project: </w:t>
+      </w:r>
+    </w:p>
+    <w:p>
+      <w:pPr>
+        <w:ind w:firstLine="720"/>
+      </w:pPr>
+      <w:r>
+        <w:rPr>
+          <w:rFonts w:hint="cs"/>
+        </w:rPr>
+        <w:t>•</w:t>
+      </w:r>
+      <w:r>
+        <w:t xml:space="preserve"> separate data files </w:t>
+      </w:r>
+    </w:p>
+    <w:p>
+      <w:pPr>
+        <w:ind w:firstLine="720"/>
+      </w:pPr>
+      <w:r>
+        <w:rPr>
+          <w:rFonts w:hint="cs"/>
+        </w:rPr>
+        <w:t>•</w:t>
+      </w:r>
+      <w:r>
+        <w:t xml:space="preserve"> An executable python script </w:t>
+      </w:r>
+    </w:p>
+    <w:p>
+      <w:pPr>
+        <w:ind w:firstLine="720"/>
+      </w:pPr>
+      <w:r>
+        <w:rPr>
+          <w:rFonts w:hint="cs"/>
+        </w:rPr>
+        <w:t>•</w:t>
+      </w:r>
+      <w:r>
+        <w:t xml:space="preserve"> Generation of an output </w:t>
+      </w:r>
+    </w:p>
+    <w:p>
+      <w:pPr>
+        <w:ind w:firstLine="720"/>
+      </w:pPr>
+      <w:r>
+        <w:rPr>
+          <w:rFonts w:hint="cs"/>
+        </w:rPr>
+        <w:t>•</w:t>
+      </w:r>
+      <w:r>
+        <w:t xml:space="preserve"> Commented and tested </w:t>
+      </w:r>
+    </w:p>
+    <w:p>
+      <w:pPr>
+        <w:ind w:firstLine="720"/>
+      </w:pPr>
+      <w:r>
+        <w:rPr>
+          <w:rFonts w:hint="cs"/>
+        </w:rPr>
+        <w:t>•</w:t>
+      </w:r>
+      <w:r>
+        <w:t xml:space="preserve"> With version control used</w:t>
+      </w:r>
+    </w:p>
+    <w:p/>
     <w:p>
       <w:pPr>
         <w:pStyle w:val="ListParagraph"/>
@@ -492,11 +255,212 @@
           <w:ilvl w:val="0"/>
           <w:numId w:val="3"/>
         </w:numPr>
+        <w:rPr>
+          <w:b/>
+          <w:bCs/>
+        </w:rPr>
+      </w:pPr>
+      <w:r>
+        <w:rPr>
+          <w:b/>
+          <w:bCs/>
+        </w:rPr>
+        <w:t>The project should contain: (As detailed in the coursework_checkpoint.pdf file</w:t>
+      </w:r>
+      <w:r>
+        <w:rPr>
+          <w:b/>
+          <w:bCs/>
+        </w:rPr>
+        <w:t xml:space="preserve"> </w:t>
+      </w:r>
+      <w:r>
+        <w:rPr>
+          <w:b/>
+          <w:bCs/>
+        </w:rPr>
+        <w:t xml:space="preserve">located in </w:t>
+      </w:r>
+      <w:r>
+        <w:rPr>
+          <w:b/>
+          <w:bCs/>
+        </w:rPr>
+        <w:t xml:space="preserve">the 1. Requirements and useful </w:t>
+      </w:r>
+      <w:r>
+        <w:rPr>
+          <w:b/>
+          <w:bCs/>
+        </w:rPr>
+        <w:t>Project Info folder)</w:t>
+      </w:r>
+    </w:p>
+    <w:p>
+      <w:r>
+        <w:rPr>
+          <w:rFonts w:hint="cs"/>
+        </w:rPr>
+        <w:t>•</w:t>
+      </w:r>
+      <w:r>
+        <w:t xml:space="preserve"> A README file</w:t>
+      </w:r>
+    </w:p>
+    <w:p>
+      <w:pPr>
+        <w:pStyle w:val="ListParagraph"/>
+        <w:numPr>
+          <w:ilvl w:val="0"/>
+          <w:numId w:val="2"/>
+        </w:numPr>
+      </w:pPr>
+      <w:r>
+        <w:t>A project structure</w:t>
+      </w:r>
+    </w:p>
+    <w:p>
+      <w:r>
+        <w:rPr>
+          <w:rFonts w:hint="cs"/>
+        </w:rPr>
+        <w:t>•</w:t>
+      </w:r>
+      <w:r>
+        <w:t xml:space="preserve"> Folders containing data, code, results, etc</w:t>
+      </w:r>
+      <w:r>
+        <w:rPr>
+          <w:rFonts w:hint="cs"/>
+        </w:rPr>
+        <w:t>…</w:t>
+      </w:r>
+      <w:r>
+        <w:t xml:space="preserve"> </w:t>
+      </w:r>
+    </w:p>
+    <w:p>
+      <w:r>
+        <w:rPr>
+          <w:rFonts w:hint="cs"/>
+        </w:rPr>
+        <w:t>•</w:t>
+      </w:r>
+      <w:r>
+        <w:t xml:space="preserve"> Files containing the code, the data, etc</w:t>
+      </w:r>
+      <w:r>
+        <w:rPr>
+          <w:rFonts w:hint="cs"/>
+        </w:rPr>
+        <w:t>…</w:t>
+      </w:r>
+      <w:r>
+        <w:t xml:space="preserve"> </w:t>
+      </w:r>
+    </w:p>
+    <w:p>
+      <w:r>
+        <w:rPr>
+          <w:rFonts w:hint="cs"/>
+        </w:rPr>
+        <w:t>•</w:t>
+      </w:r>
+      <w:r>
+        <w:t xml:space="preserve"> Preferably, stored in subfolders </w:t>
+      </w:r>
+    </w:p>
+    <w:p>
+      <w:r>
+        <w:rPr>
+          <w:rFonts w:hint="cs"/>
+        </w:rPr>
+        <w:t>•</w:t>
+      </w:r>
+      <w:r>
+        <w:t xml:space="preserve"> Make a </w:t>
+      </w:r>
+      <w:proofErr w:type="gramStart"/>
+      <w:r>
+        <w:t>folder, and</w:t>
+      </w:r>
+      <w:proofErr w:type="gramEnd"/>
+      <w:r>
+        <w:t xml:space="preserve"> get started!</w:t>
+      </w:r>
+    </w:p>
+    <w:p>
+      <w:r>
+        <w:rPr>
+          <w:rFonts w:hint="cs"/>
+        </w:rPr>
+        <w:lastRenderedPageBreak/>
+        <w:t>•</w:t>
+      </w:r>
+      <w:r>
+        <w:t xml:space="preserve"> </w:t>
+      </w:r>
+      <w:proofErr w:type="gramStart"/>
+      <w:r>
+        <w:t>Making a plan</w:t>
+      </w:r>
+      <w:proofErr w:type="gramEnd"/>
+    </w:p>
+    <w:p>
+      <w:pPr>
+        <w:pStyle w:val="ListParagraph"/>
+        <w:numPr>
+          <w:ilvl w:val="0"/>
+          <w:numId w:val="1"/>
+        </w:numPr>
+      </w:pPr>
+      <w:r>
+        <w:t xml:space="preserve">You start with data: matrices, sequences, </w:t>
+      </w:r>
+      <w:r>
+        <w:rPr>
+          <w:rFonts w:hint="cs"/>
+        </w:rPr>
+        <w:t>…</w:t>
+      </w:r>
+      <w:r>
+        <w:t xml:space="preserve"> </w:t>
+      </w:r>
+    </w:p>
+    <w:p>
+      <w:pPr>
+        <w:pStyle w:val="ListParagraph"/>
+        <w:numPr>
+          <w:ilvl w:val="0"/>
+          <w:numId w:val="1"/>
+        </w:numPr>
+      </w:pPr>
+      <w:r>
+        <w:t>You need to provide an output: text, graphs, etc</w:t>
+      </w:r>
+      <w:r>
+        <w:rPr>
+          <w:rFonts w:hint="cs"/>
+        </w:rPr>
+        <w:t>…</w:t>
+      </w:r>
+      <w:r>
+        <w:t xml:space="preserve"> </w:t>
+      </w:r>
+    </w:p>
+    <w:p>
+      <w:pPr>
+        <w:pStyle w:val="ListParagraph"/>
+        <w:numPr>
+          <w:ilvl w:val="0"/>
+          <w:numId w:val="1"/>
+        </w:numPr>
       </w:pPr>
       <w:r>
         <w:t>Split the whole project into steps. What steps are needed to go from one to the other?</w:t>
       </w:r>
     </w:p>
+    <w:p/>
     <w:p/>
     <w:p/>
     <w:p/>
@@ -513,119 +477,6 @@
 <file path=word/numbering.xml><?xml version="1.0" encoding="utf-8"?>
 <w:numbering xmlns:wpc="http://schemas.microsoft.com/office/word/2010/wordprocessingCanvas" xmlns:cx="http://schemas.microsoft.com/office/drawing/2014/chartex" xmlns:cx1="http://schemas.microsoft.com/office/drawing/2015/9/8/chartex" xmlns:cx2="http://schemas.microsoft.com/office/drawing/2015/10/21/chartex" xmlns:cx3="http://schemas.microsoft.com/office/drawing/2016/5/9/chartex" xmlns:cx4="http://schemas.microsoft.com/office/drawing/2016/5/10/chartex" xmlns:cx5="http://schemas.microsoft.com/office/drawing/2016/5/11/chartex" xmlns:cx6="http://schemas.microsoft.com/office/drawing/2016/5/12/chartex" xmlns:cx7="http://schemas.microsoft.com/office/drawing/2016/5/13/chartex" xmlns:cx8="http://schemas.microsoft.com/office/drawing/2016/5/14/chartex" xmlns:mc="http://schemas.openxmlformats.org/markup-compatibility/2006" xmlns:aink="http://schemas.microsoft.com/office/drawing/2016/ink" xmlns:am3d="http://schemas.microsoft.com/office/drawing/2017/model3d" xmlns:o="urn:schemas-microsoft-com:office:office" xmlns:oel="http://schemas.microsoft.com/office/2019/extlst" xmlns:r="http://schemas.openxmlformats.org/officeDocument/2006/relationships" xmlns:m="http://schemas.openxmlformats.org/officeDocument/2006/math" xmlns:v="urn:schemas-microsoft-com:vml" xmlns:wp14="http://schemas.microsoft.com/office/word/2010/wordprocessingDrawing" xmlns:wp="http://schemas.openxmlformats.org/drawingml/2006/wordprocessingDrawing" xmlns:w10="urn:schemas-microsoft-com:office:word" xmlns:w="http://schemas.openxmlformats.org/wordprocessingml/2006/main" xmlns:w14="http://schemas.microsoft.com/office/word/2010/wordml" xmlns:w15="http://schemas.microsoft.com/office/word/2012/wordml" xmlns:w16cex="http://schemas.microsoft.com/office/word/2018/wordml/cex" xmlns:w16cid="http://schemas.microsoft.com/office/word/2016/wordml/cid" xmlns:w16="http://schemas.microsoft.com/office/word/2018/wordml" xmlns:w16du="http://schemas.microsoft.com/office/word/2023/wordml/word16du" xmlns:w16sdtdh="http://schemas.microsoft.com/office/word/2020/wordml/sdtdatahash" xmlns:w16sdtfl="http://schemas.microsoft.com/office/word/2024/wordml/sdtformatlock" xmlns:w16se="http://schemas.microsoft.com/office/word/2015/wordml/symex" xmlns:wpg="http://schemas.microsoft.com/office/word/2010/wordprocessingGroup" xmlns:wpi="http://schemas.microsoft.com/office/word/2010/wordprocessingInk" xmlns:wne="http://schemas.microsoft.com/office/word/2006/wordml" xmlns:wps="http://schemas.microsoft.com/office/word/2010/wordprocessingShape" mc:Ignorable="w14 w15 w16se w16cid w16 w16cex w16sdtdh w16sdtfl w16du wp14">
   <w:abstractNum w:abstractNumId="0" w15:restartNumberingAfterBreak="0">
-    <w:nsid w:val="0E2B4060"/>
-    <w:multiLevelType w:val="hybridMultilevel"/>
-    <w:tmpl w:val="B7248450"/>
-    <w:lvl w:ilvl="0" w:tplc="08090001">
-      <w:start w:val="1"/>
-      <w:numFmt w:val="bullet"/>
-      <w:lvlText w:val=""/>
-      <w:lvlJc w:val="left"/>
-      <w:pPr>
-        <w:ind w:left="720" w:hanging="360"/>
-      </w:pPr>
-      <w:rPr>
-        <w:rFonts w:ascii="Symbol" w:hAnsi="Symbol" w:hint="default"/>
-      </w:rPr>
-    </w:lvl>
-    <w:lvl w:ilvl="1" w:tplc="08090003" w:tentative="1">
-      <w:start w:val="1"/>
-      <w:numFmt w:val="bullet"/>
-      <w:lvlText w:val="o"/>
-      <w:lvlJc w:val="left"/>
-      <w:pPr>
-        <w:ind w:left="1440" w:hanging="360"/>
-      </w:pPr>
-      <w:rPr>
-        <w:rFonts w:ascii="Courier New" w:hAnsi="Courier New" w:cs="Courier New" w:hint="default"/>
-      </w:rPr>
-    </w:lvl>
-    <w:lvl w:ilvl="2" w:tplc="08090005" w:tentative="1">
-      <w:start w:val="1"/>
-      <w:numFmt w:val="bullet"/>
-      <w:lvlText w:val=""/>
-      <w:lvlJc w:val="left"/>
-      <w:pPr>
-        <w:ind w:left="2160" w:hanging="360"/>
-      </w:pPr>
-      <w:rPr>
-        <w:rFonts w:ascii="Wingdings" w:hAnsi="Wingdings" w:hint="default"/>
-      </w:rPr>
-    </w:lvl>
-    <w:lvl w:ilvl="3" w:tplc="08090001" w:tentative="1">
-      <w:start w:val="1"/>
-      <w:numFmt w:val="bullet"/>
-      <w:lvlText w:val=""/>
-      <w:lvlJc w:val="left"/>
-      <w:pPr>
-        <w:ind w:left="2880" w:hanging="360"/>
-      </w:pPr>
-      <w:rPr>
-        <w:rFonts w:ascii="Symbol" w:hAnsi="Symbol" w:hint="default"/>
-      </w:rPr>
-    </w:lvl>
-    <w:lvl w:ilvl="4" w:tplc="08090003" w:tentative="1">
-      <w:start w:val="1"/>
-      <w:numFmt w:val="bullet"/>
-      <w:lvlText w:val="o"/>
-      <w:lvlJc w:val="left"/>
-      <w:pPr>
-        <w:ind w:left="3600" w:hanging="360"/>
-      </w:pPr>
-      <w:rPr>
-        <w:rFonts w:ascii="Courier New" w:hAnsi="Courier New" w:cs="Courier New" w:hint="default"/>
-      </w:rPr>
-    </w:lvl>
-    <w:lvl w:ilvl="5" w:tplc="08090005" w:tentative="1">
-      <w:start w:val="1"/>
-      <w:numFmt w:val="bullet"/>
-      <w:lvlText w:val=""/>
-      <w:lvlJc w:val="left"/>
-      <w:pPr>
-        <w:ind w:left="4320" w:hanging="360"/>
-      </w:pPr>
-      <w:rPr>
-        <w:rFonts w:ascii="Wingdings" w:hAnsi="Wingdings" w:hint="default"/>
-      </w:rPr>
-    </w:lvl>
-    <w:lvl w:ilvl="6" w:tplc="08090001" w:tentative="1">
-      <w:start w:val="1"/>
-      <w:numFmt w:val="bullet"/>
-      <w:lvlText w:val=""/>
-      <w:lvlJc w:val="left"/>
-      <w:pPr>
-        <w:ind w:left="5040" w:hanging="360"/>
-      </w:pPr>
-      <w:rPr>
-        <w:rFonts w:ascii="Symbol" w:hAnsi="Symbol" w:hint="default"/>
-      </w:rPr>
-    </w:lvl>
-    <w:lvl w:ilvl="7" w:tplc="08090003" w:tentative="1">
-      <w:start w:val="1"/>
-      <w:numFmt w:val="bullet"/>
-      <w:lvlText w:val="o"/>
-      <w:lvlJc w:val="left"/>
-      <w:pPr>
-        <w:ind w:left="5760" w:hanging="360"/>
-      </w:pPr>
-      <w:rPr>
-        <w:rFonts w:ascii="Courier New" w:hAnsi="Courier New" w:cs="Courier New" w:hint="default"/>
-      </w:rPr>
-    </w:lvl>
-    <w:lvl w:ilvl="8" w:tplc="08090005" w:tentative="1">
-      <w:start w:val="1"/>
-      <w:numFmt w:val="bullet"/>
-      <w:lvlText w:val=""/>
-      <w:lvlJc w:val="left"/>
-      <w:pPr>
-        <w:ind w:left="6480" w:hanging="360"/>
-      </w:pPr>
-      <w:rPr>
-        <w:rFonts w:ascii="Wingdings" w:hAnsi="Wingdings" w:hint="default"/>
-      </w:rPr>
-    </w:lvl>
-  </w:abstractNum>
-  <w:abstractNum w:abstractNumId="1" w15:restartNumberingAfterBreak="0">
     <w:nsid w:val="33D23912"/>
     <w:multiLevelType w:val="hybridMultilevel"/>
     <w:tmpl w:val="70780B70"/>
@@ -738,7 +589,7 @@
       </w:rPr>
     </w:lvl>
   </w:abstractNum>
-  <w:abstractNum w:abstractNumId="2" w15:restartNumberingAfterBreak="0">
+  <w:abstractNum w:abstractNumId="1" w15:restartNumberingAfterBreak="0">
     <w:nsid w:val="4BB76880"/>
     <w:multiLevelType w:val="hybridMultilevel"/>
     <w:tmpl w:val="90B01752"/>
@@ -851,120 +702,7 @@
       </w:rPr>
     </w:lvl>
   </w:abstractNum>
-  <w:abstractNum w:abstractNumId="3" w15:restartNumberingAfterBreak="0">
-    <w:nsid w:val="58073D5B"/>
-    <w:multiLevelType w:val="hybridMultilevel"/>
-    <w:tmpl w:val="F8C2B0F0"/>
-    <w:lvl w:ilvl="0" w:tplc="08090001">
-      <w:start w:val="1"/>
-      <w:numFmt w:val="bullet"/>
-      <w:lvlText w:val=""/>
-      <w:lvlJc w:val="left"/>
-      <w:pPr>
-        <w:ind w:left="720" w:hanging="360"/>
-      </w:pPr>
-      <w:rPr>
-        <w:rFonts w:ascii="Symbol" w:hAnsi="Symbol" w:hint="default"/>
-      </w:rPr>
-    </w:lvl>
-    <w:lvl w:ilvl="1" w:tplc="08090003" w:tentative="1">
-      <w:start w:val="1"/>
-      <w:numFmt w:val="bullet"/>
-      <w:lvlText w:val="o"/>
-      <w:lvlJc w:val="left"/>
-      <w:pPr>
-        <w:ind w:left="1440" w:hanging="360"/>
-      </w:pPr>
-      <w:rPr>
-        <w:rFonts w:ascii="Courier New" w:hAnsi="Courier New" w:cs="Courier New" w:hint="default"/>
-      </w:rPr>
-    </w:lvl>
-    <w:lvl w:ilvl="2" w:tplc="08090005" w:tentative="1">
-      <w:start w:val="1"/>
-      <w:numFmt w:val="bullet"/>
-      <w:lvlText w:val=""/>
-      <w:lvlJc w:val="left"/>
-      <w:pPr>
-        <w:ind w:left="2160" w:hanging="360"/>
-      </w:pPr>
-      <w:rPr>
-        <w:rFonts w:ascii="Wingdings" w:hAnsi="Wingdings" w:hint="default"/>
-      </w:rPr>
-    </w:lvl>
-    <w:lvl w:ilvl="3" w:tplc="08090001" w:tentative="1">
-      <w:start w:val="1"/>
-      <w:numFmt w:val="bullet"/>
-      <w:lvlText w:val=""/>
-      <w:lvlJc w:val="left"/>
-      <w:pPr>
-        <w:ind w:left="2880" w:hanging="360"/>
-      </w:pPr>
-      <w:rPr>
-        <w:rFonts w:ascii="Symbol" w:hAnsi="Symbol" w:hint="default"/>
-      </w:rPr>
-    </w:lvl>
-    <w:lvl w:ilvl="4" w:tplc="08090003" w:tentative="1">
-      <w:start w:val="1"/>
-      <w:numFmt w:val="bullet"/>
-      <w:lvlText w:val="o"/>
-      <w:lvlJc w:val="left"/>
-      <w:pPr>
-        <w:ind w:left="3600" w:hanging="360"/>
-      </w:pPr>
-      <w:rPr>
-        <w:rFonts w:ascii="Courier New" w:hAnsi="Courier New" w:cs="Courier New" w:hint="default"/>
-      </w:rPr>
-    </w:lvl>
-    <w:lvl w:ilvl="5" w:tplc="08090005" w:tentative="1">
-      <w:start w:val="1"/>
-      <w:numFmt w:val="bullet"/>
-      <w:lvlText w:val=""/>
-      <w:lvlJc w:val="left"/>
-      <w:pPr>
-        <w:ind w:left="4320" w:hanging="360"/>
-      </w:pPr>
-      <w:rPr>
-        <w:rFonts w:ascii="Wingdings" w:hAnsi="Wingdings" w:hint="default"/>
-      </w:rPr>
-    </w:lvl>
-    <w:lvl w:ilvl="6" w:tplc="08090001" w:tentative="1">
-      <w:start w:val="1"/>
-      <w:numFmt w:val="bullet"/>
-      <w:lvlText w:val=""/>
-      <w:lvlJc w:val="left"/>
-      <w:pPr>
-        <w:ind w:left="5040" w:hanging="360"/>
-      </w:pPr>
-      <w:rPr>
-        <w:rFonts w:ascii="Symbol" w:hAnsi="Symbol" w:hint="default"/>
-      </w:rPr>
-    </w:lvl>
-    <w:lvl w:ilvl="7" w:tplc="08090003" w:tentative="1">
-      <w:start w:val="1"/>
-      <w:numFmt w:val="bullet"/>
-      <w:lvlText w:val="o"/>
-      <w:lvlJc w:val="left"/>
-      <w:pPr>
-        <w:ind w:left="5760" w:hanging="360"/>
-      </w:pPr>
-      <w:rPr>
-        <w:rFonts w:ascii="Courier New" w:hAnsi="Courier New" w:cs="Courier New" w:hint="default"/>
-      </w:rPr>
-    </w:lvl>
-    <w:lvl w:ilvl="8" w:tplc="08090005" w:tentative="1">
-      <w:start w:val="1"/>
-      <w:numFmt w:val="bullet"/>
-      <w:lvlText w:val=""/>
-      <w:lvlJc w:val="left"/>
-      <w:pPr>
-        <w:ind w:left="6480" w:hanging="360"/>
-      </w:pPr>
-      <w:rPr>
-        <w:rFonts w:ascii="Wingdings" w:hAnsi="Wingdings" w:hint="default"/>
-      </w:rPr>
-    </w:lvl>
-  </w:abstractNum>
-  <w:abstractNum w:abstractNumId="4" w15:restartNumberingAfterBreak="0">
+  <w:abstractNum w:abstractNumId="2" w15:restartNumberingAfterBreak="0">
     <w:nsid w:val="6D977ACC"/>
     <w:multiLevelType w:val="hybridMultilevel"/>
     <w:tmpl w:val="B460340C"/>
@@ -1053,20 +791,14 @@
       </w:pPr>
     </w:lvl>
   </w:abstractNum>
-  <w:num w:numId="1" w16cid:durableId="123234142">
-    <w:abstractNumId w:val="3"/>
-  </w:num>
-  <w:num w:numId="2" w16cid:durableId="1860388041">
+  <w:num w:numId="1" w16cid:durableId="1304584736">
     <w:abstractNumId w:val="0"/>
   </w:num>
-  <w:num w:numId="3" w16cid:durableId="1304584736">
+  <w:num w:numId="2" w16cid:durableId="1575621437">
     <w:abstractNumId w:val="1"/>
   </w:num>
-  <w:num w:numId="4" w16cid:durableId="1575621437">
+  <w:num w:numId="3" w16cid:durableId="791821774">
     <w:abstractNumId w:val="2"/>
-  </w:num>
-  <w:num w:numId="5" w16cid:durableId="791821774">
-    <w:abstractNumId w:val="4"/>
   </w:num>
 </w:numbering>
 </file>
@@ -1471,6 +1203,7 @@
   <w:style w:type="paragraph" w:default="1" w:styleId="Normal">
     <w:name w:val="Normal"/>
     <w:qFormat/>
+    <w:rsid w:val="00AD7F01"/>
   </w:style>
   <w:style w:type="paragraph" w:styleId="Heading1">
     <w:name w:val="heading 1"/>
@@ -1479,7 +1212,7 @@
     <w:link w:val="Heading1Char"/>
     <w:uiPriority w:val="9"/>
     <w:qFormat/>
-    <w:rsid w:val="00F3365C"/>
+    <w:rsid w:val="00CE7D49"/>
     <w:pPr>
       <w:keepNext/>
       <w:keepLines/>
@@ -1502,7 +1235,7 @@
     <w:semiHidden/>
     <w:unhideWhenUsed/>
     <w:qFormat/>
-    <w:rsid w:val="00CF0EC7"/>
+    <w:rsid w:val="00CE7D49"/>
     <w:pPr>
       <w:keepNext/>
       <w:keepLines/>
@@ -1525,7 +1258,7 @@
     <w:semiHidden/>
     <w:unhideWhenUsed/>
     <w:qFormat/>
-    <w:rsid w:val="00CF0EC7"/>
+    <w:rsid w:val="00CE7D49"/>
     <w:pPr>
       <w:keepNext/>
       <w:keepLines/>
@@ -1548,7 +1281,7 @@
     <w:semiHidden/>
     <w:unhideWhenUsed/>
     <w:qFormat/>
-    <w:rsid w:val="00CF0EC7"/>
+    <w:rsid w:val="00CE7D49"/>
     <w:pPr>
       <w:keepNext/>
       <w:keepLines/>
@@ -1571,7 +1304,7 @@
     <w:semiHidden/>
     <w:unhideWhenUsed/>
     <w:qFormat/>
-    <w:rsid w:val="00CF0EC7"/>
+    <w:rsid w:val="00CE7D49"/>
     <w:pPr>
       <w:keepNext/>
       <w:keepLines/>
@@ -1592,7 +1325,7 @@
     <w:semiHidden/>
     <w:unhideWhenUsed/>
     <w:qFormat/>
-    <w:rsid w:val="00CF0EC7"/>
+    <w:rsid w:val="00CE7D49"/>
     <w:pPr>
       <w:keepNext/>
       <w:keepLines/>
@@ -1615,7 +1348,7 @@
     <w:semiHidden/>
     <w:unhideWhenUsed/>
     <w:qFormat/>
-    <w:rsid w:val="00CF0EC7"/>
+    <w:rsid w:val="00CE7D49"/>
     <w:pPr>
       <w:keepNext/>
       <w:keepLines/>
@@ -1636,7 +1369,7 @@
     <w:semiHidden/>
     <w:unhideWhenUsed/>
     <w:qFormat/>
-    <w:rsid w:val="00CF0EC7"/>
+    <w:rsid w:val="00CE7D49"/>
     <w:pPr>
       <w:keepNext/>
       <w:keepLines/>
@@ -1659,7 +1392,7 @@
     <w:semiHidden/>
     <w:unhideWhenUsed/>
     <w:qFormat/>
-    <w:rsid w:val="00CF0EC7"/>
+    <w:rsid w:val="00CE7D49"/>
     <w:pPr>
       <w:keepNext/>
       <w:keepLines/>
@@ -1698,70 +1431,17 @@
     <w:semiHidden/>
     <w:unhideWhenUsed/>
   </w:style>
-  <w:style w:type="paragraph" w:customStyle="1" w:styleId="1Headers">
-    <w:name w:val="1. Headers"/>
-    <w:basedOn w:val="Heading1"/>
-    <w:link w:val="1HeadersChar"/>
-    <w:autoRedefine/>
-    <w:qFormat/>
-    <w:rsid w:val="00F3365C"/>
-    <w:pPr>
-      <w:spacing w:before="400" w:after="40" w:line="240" w:lineRule="auto"/>
-    </w:pPr>
-    <w:rPr>
-      <w:color w:val="0A2F41" w:themeColor="accent1" w:themeShade="80"/>
-      <w:sz w:val="36"/>
-      <w:szCs w:val="36"/>
-    </w:rPr>
-  </w:style>
-  <w:style w:type="character" w:customStyle="1" w:styleId="1HeadersChar">
-    <w:name w:val="1. Headers Char"/>
-    <w:basedOn w:val="Heading1Char"/>
-    <w:link w:val="1Headers"/>
-    <w:rsid w:val="00F3365C"/>
-    <w:rPr>
-      <w:rFonts w:asciiTheme="majorHAnsi" w:eastAsiaTheme="majorEastAsia" w:hAnsiTheme="majorHAnsi" w:cstheme="majorBidi"/>
-      <w:color w:val="0A2F41" w:themeColor="accent1" w:themeShade="80"/>
-      <w:sz w:val="36"/>
-      <w:szCs w:val="36"/>
-    </w:rPr>
-  </w:style>
   <w:style w:type="character" w:customStyle="1" w:styleId="Heading1Char">
     <w:name w:val="Heading 1 Char"/>
     <w:basedOn w:val="DefaultParagraphFont"/>
     <w:link w:val="Heading1"/>
     <w:uiPriority w:val="9"/>
-    <w:rsid w:val="00F3365C"/>
+    <w:rsid w:val="00CE7D49"/>
     <w:rPr>
       <w:rFonts w:asciiTheme="majorHAnsi" w:eastAsiaTheme="majorEastAsia" w:hAnsiTheme="majorHAnsi" w:cstheme="majorBidi"/>
       <w:color w:val="0F4761" w:themeColor="accent1" w:themeShade="BF"/>
       <w:sz w:val="40"/>
       <w:szCs w:val="40"/>
-    </w:rPr>
-  </w:style>
-  <w:style w:type="paragraph" w:customStyle="1" w:styleId="subheader1">
-    <w:name w:val="subheader 1"/>
-    <w:basedOn w:val="Normal"/>
-    <w:link w:val="subheader1Char"/>
-    <w:autoRedefine/>
-    <w:qFormat/>
-    <w:rsid w:val="00F3365C"/>
-    <w:pPr>
-      <w:spacing w:line="259" w:lineRule="auto"/>
-    </w:pPr>
-    <w:rPr>
-      <w:rFonts w:ascii="Calibri" w:hAnsi="Calibri" w:cstheme="minorHAnsi"/>
-      <w:u w:val="single"/>
-    </w:rPr>
-  </w:style>
-  <w:style w:type="character" w:customStyle="1" w:styleId="subheader1Char">
-    <w:name w:val="subheader 1 Char"/>
-    <w:basedOn w:val="DefaultParagraphFont"/>
-    <w:link w:val="subheader1"/>
-    <w:rsid w:val="00F3365C"/>
-    <w:rPr>
-      <w:rFonts w:ascii="Calibri" w:hAnsi="Calibri" w:cstheme="minorHAnsi"/>
-      <w:u w:val="single"/>
     </w:rPr>
   </w:style>
   <w:style w:type="character" w:customStyle="1" w:styleId="Heading2Char">
@@ -1770,7 +1450,7 @@
     <w:link w:val="Heading2"/>
     <w:uiPriority w:val="9"/>
     <w:semiHidden/>
-    <w:rsid w:val="00CF0EC7"/>
+    <w:rsid w:val="00CE7D49"/>
     <w:rPr>
       <w:rFonts w:asciiTheme="majorHAnsi" w:eastAsiaTheme="majorEastAsia" w:hAnsiTheme="majorHAnsi" w:cstheme="majorBidi"/>
       <w:color w:val="0F4761" w:themeColor="accent1" w:themeShade="BF"/>
@@ -1784,7 +1464,7 @@
     <w:link w:val="Heading3"/>
     <w:uiPriority w:val="9"/>
     <w:semiHidden/>
-    <w:rsid w:val="00CF0EC7"/>
+    <w:rsid w:val="00CE7D49"/>
     <w:rPr>
       <w:rFonts w:eastAsiaTheme="majorEastAsia" w:cstheme="majorBidi"/>
       <w:color w:val="0F4761" w:themeColor="accent1" w:themeShade="BF"/>
@@ -1798,7 +1478,7 @@
     <w:link w:val="Heading4"/>
     <w:uiPriority w:val="9"/>
     <w:semiHidden/>
-    <w:rsid w:val="00CF0EC7"/>
+    <w:rsid w:val="00CE7D49"/>
     <w:rPr>
       <w:rFonts w:eastAsiaTheme="majorEastAsia" w:cstheme="majorBidi"/>
       <w:i/>
@@ -1812,7 +1492,7 @@
     <w:link w:val="Heading5"/>
     <w:uiPriority w:val="9"/>
     <w:semiHidden/>
-    <w:rsid w:val="00CF0EC7"/>
+    <w:rsid w:val="00CE7D49"/>
     <w:rPr>
       <w:rFonts w:eastAsiaTheme="majorEastAsia" w:cstheme="majorBidi"/>
       <w:color w:val="0F4761" w:themeColor="accent1" w:themeShade="BF"/>
@@ -1824,7 +1504,7 @@
     <w:link w:val="Heading6"/>
     <w:uiPriority w:val="9"/>
     <w:semiHidden/>
-    <w:rsid w:val="00CF0EC7"/>
+    <w:rsid w:val="00CE7D49"/>
     <w:rPr>
       <w:rFonts w:eastAsiaTheme="majorEastAsia" w:cstheme="majorBidi"/>
       <w:i/>
@@ -1838,7 +1518,7 @@
     <w:link w:val="Heading7"/>
     <w:uiPriority w:val="9"/>
     <w:semiHidden/>
-    <w:rsid w:val="00CF0EC7"/>
+    <w:rsid w:val="00CE7D49"/>
     <w:rPr>
       <w:rFonts w:eastAsiaTheme="majorEastAsia" w:cstheme="majorBidi"/>
       <w:color w:val="595959" w:themeColor="text1" w:themeTint="A6"/>
@@ -1850,7 +1530,7 @@
     <w:link w:val="Heading8"/>
     <w:uiPriority w:val="9"/>
     <w:semiHidden/>
-    <w:rsid w:val="00CF0EC7"/>
+    <w:rsid w:val="00CE7D49"/>
     <w:rPr>
       <w:rFonts w:eastAsiaTheme="majorEastAsia" w:cstheme="majorBidi"/>
       <w:i/>
@@ -1864,7 +1544,7 @@
     <w:link w:val="Heading9"/>
     <w:uiPriority w:val="9"/>
     <w:semiHidden/>
-    <w:rsid w:val="00CF0EC7"/>
+    <w:rsid w:val="00CE7D49"/>
     <w:rPr>
       <w:rFonts w:eastAsiaTheme="majorEastAsia" w:cstheme="majorBidi"/>
       <w:color w:val="272727" w:themeColor="text1" w:themeTint="D8"/>
@@ -1877,7 +1557,7 @@
     <w:link w:val="TitleChar"/>
     <w:uiPriority w:val="10"/>
     <w:qFormat/>
-    <w:rsid w:val="00CF0EC7"/>
+    <w:rsid w:val="00CE7D49"/>
     <w:pPr>
       <w:spacing w:after="80" w:line="240" w:lineRule="auto"/>
       <w:contextualSpacing/>
@@ -1895,7 +1575,7 @@
     <w:basedOn w:val="DefaultParagraphFont"/>
     <w:link w:val="Title"/>
     <w:uiPriority w:val="10"/>
-    <w:rsid w:val="00CF0EC7"/>
+    <w:rsid w:val="00CE7D49"/>
     <w:rPr>
       <w:rFonts w:asciiTheme="majorHAnsi" w:eastAsiaTheme="majorEastAsia" w:hAnsiTheme="majorHAnsi" w:cstheme="majorBidi"/>
       <w:spacing w:val="-10"/>
@@ -1911,7 +1591,7 @@
     <w:link w:val="SubtitleChar"/>
     <w:uiPriority w:val="11"/>
     <w:qFormat/>
-    <w:rsid w:val="00CF0EC7"/>
+    <w:rsid w:val="00CE7D49"/>
     <w:pPr>
       <w:numPr>
         <w:ilvl w:val="1"/>
@@ -1930,7 +1610,7 @@
     <w:basedOn w:val="DefaultParagraphFont"/>
     <w:link w:val="Subtitle"/>
     <w:uiPriority w:val="11"/>
-    <w:rsid w:val="00CF0EC7"/>
+    <w:rsid w:val="00CE7D49"/>
     <w:rPr>
       <w:rFonts w:eastAsiaTheme="majorEastAsia" w:cstheme="majorBidi"/>
       <w:color w:val="595959" w:themeColor="text1" w:themeTint="A6"/>
@@ -1946,7 +1626,7 @@
     <w:link w:val="QuoteChar"/>
     <w:uiPriority w:val="29"/>
     <w:qFormat/>
-    <w:rsid w:val="00CF0EC7"/>
+    <w:rsid w:val="00CE7D49"/>
     <w:pPr>
       <w:spacing w:before="160"/>
       <w:jc w:val="center"/>
@@ -1962,7 +1642,7 @@
     <w:basedOn w:val="DefaultParagraphFont"/>
     <w:link w:val="Quote"/>
     <w:uiPriority w:val="29"/>
-    <w:rsid w:val="00CF0EC7"/>
+    <w:rsid w:val="00CE7D49"/>
     <w:rPr>
       <w:i/>
       <w:iCs/>
@@ -1974,7 +1654,7 @@
     <w:basedOn w:val="Normal"/>
     <w:uiPriority w:val="34"/>
     <w:qFormat/>
-    <w:rsid w:val="00CF0EC7"/>
+    <w:rsid w:val="00CE7D49"/>
     <w:pPr>
       <w:ind w:left="720"/>
       <w:contextualSpacing/>
@@ -1985,7 +1665,7 @@
     <w:basedOn w:val="DefaultParagraphFont"/>
     <w:uiPriority w:val="21"/>
     <w:qFormat/>
-    <w:rsid w:val="00CF0EC7"/>
+    <w:rsid w:val="00CE7D49"/>
     <w:rPr>
       <w:i/>
       <w:iCs/>
@@ -1999,7 +1679,7 @@
     <w:link w:val="IntenseQuoteChar"/>
     <w:uiPriority w:val="30"/>
     <w:qFormat/>
-    <w:rsid w:val="00CF0EC7"/>
+    <w:rsid w:val="00CE7D49"/>
     <w:pPr>
       <w:pBdr>
         <w:top w:val="single" w:sz="4" w:space="10" w:color="0F4761" w:themeColor="accent1" w:themeShade="BF"/>
@@ -2020,7 +1700,7 @@
     <w:basedOn w:val="DefaultParagraphFont"/>
     <w:link w:val="IntenseQuote"/>
     <w:uiPriority w:val="30"/>
-    <w:rsid w:val="00CF0EC7"/>
+    <w:rsid w:val="00CE7D49"/>
     <w:rPr>
       <w:i/>
       <w:iCs/>
@@ -2032,7 +1712,7 @@
     <w:basedOn w:val="DefaultParagraphFont"/>
     <w:uiPriority w:val="32"/>
     <w:qFormat/>
-    <w:rsid w:val="00CF0EC7"/>
+    <w:rsid w:val="00CE7D49"/>
     <w:rPr>
       <w:b/>
       <w:bCs/>

</xml_diff>